<commit_message>
secCnt bug fix, force output to 0 before offset expired, doc rev2
</commit_message>
<xml_diff>
--- a/doc/casovac.docx
+++ b/doc/casovac.docx
@@ -2,8 +2,6 @@
 <file path=word/document.xml><?xml version="1.0" encoding="utf-8"?>
 <w:document xmlns:wpc="http://schemas.microsoft.com/office/word/2010/wordprocessingCanvas" xmlns:mc="http://schemas.openxmlformats.org/markup-compatibility/2006" xmlns:o="urn:schemas-microsoft-com:office:office" xmlns:r="http://schemas.openxmlformats.org/officeDocument/2006/relationships" xmlns:m="http://schemas.openxmlformats.org/officeDocument/2006/math" xmlns:v="urn:schemas-microsoft-com:vml" xmlns:wp14="http://schemas.microsoft.com/office/word/2010/wordprocessingDrawing" xmlns:wp="http://schemas.openxmlformats.org/drawingml/2006/wordprocessingDrawing" xmlns:w10="urn:schemas-microsoft-com:office:word" xmlns:w="http://schemas.openxmlformats.org/wordprocessingml/2006/main" xmlns:w14="http://schemas.microsoft.com/office/word/2010/wordml" xmlns:wpg="http://schemas.microsoft.com/office/word/2010/wordprocessingGroup" xmlns:wpi="http://schemas.microsoft.com/office/word/2010/wordprocessingInk" xmlns:wne="http://schemas.microsoft.com/office/word/2006/wordml" xmlns:wps="http://schemas.microsoft.com/office/word/2010/wordprocessingShape" mc:Ignorable="w14 wp14">
   <w:body>
-    <w:bookmarkStart w:id="0" w:name="_GoBack" w:displacedByCustomXml="next"/>
-    <w:bookmarkEnd w:id="0" w:displacedByCustomXml="next"/>
     <w:sdt>
       <w:sdtPr>
         <w:id w:val="-1483529466"/>
@@ -170,16 +168,16 @@
           <w:lang w:val="cs-CZ"/>
         </w:rPr>
       </w:pPr>
-      <w:bookmarkStart w:id="1" w:name="_Ref464842293"/>
-      <w:bookmarkStart w:id="2" w:name="_Toc476131678"/>
+      <w:bookmarkStart w:id="0" w:name="_Ref464842293"/>
+      <w:bookmarkStart w:id="1" w:name="_Toc476131678"/>
       <w:r>
         <w:rPr>
           <w:lang w:val="cs-CZ"/>
         </w:rPr>
         <w:t>Obsah</w:t>
       </w:r>
+      <w:bookmarkEnd w:id="0"/>
       <w:bookmarkEnd w:id="1"/>
-      <w:bookmarkEnd w:id="2"/>
     </w:p>
     <w:p>
       <w:pPr>
@@ -1716,7 +1714,7 @@
           <w:lang w:val="cs-CZ"/>
         </w:rPr>
       </w:pPr>
-      <w:bookmarkStart w:id="3" w:name="_Toc476131679"/>
+      <w:bookmarkStart w:id="2" w:name="_Toc476131679"/>
       <w:r>
         <w:rPr>
           <w:lang w:val="cs-CZ"/>
@@ -1724,7 +1722,7 @@
         <w:lastRenderedPageBreak/>
         <w:t>ZAŘÍZENÍ</w:t>
       </w:r>
-      <w:bookmarkEnd w:id="3"/>
+      <w:bookmarkEnd w:id="2"/>
     </w:p>
     <w:p>
       <w:pPr>
@@ -1906,7 +1904,7 @@
           <w:lang w:val="cs-CZ"/>
         </w:rPr>
       </w:pPr>
-      <w:bookmarkStart w:id="4" w:name="_Toc476131680"/>
+      <w:bookmarkStart w:id="3" w:name="_Toc476131680"/>
       <w:r>
         <w:rPr>
           <w:lang w:val="cs-CZ"/>
@@ -1914,7 +1912,7 @@
         <w:lastRenderedPageBreak/>
         <w:t>Zatížitelnost výstupů</w:t>
       </w:r>
-      <w:bookmarkEnd w:id="4"/>
+      <w:bookmarkEnd w:id="3"/>
     </w:p>
     <w:p>
       <w:pPr>
@@ -2051,7 +2049,7 @@
           <w:lang w:val="cs-CZ"/>
         </w:rPr>
       </w:pPr>
-      <w:bookmarkStart w:id="5" w:name="_Toc476131681"/>
+      <w:bookmarkStart w:id="4" w:name="_Toc476131681"/>
       <w:r>
         <w:rPr>
           <w:lang w:val="cs-CZ"/>
@@ -2059,30 +2057,30 @@
         <w:lastRenderedPageBreak/>
         <w:t>Ovládání</w:t>
       </w:r>
+      <w:bookmarkEnd w:id="4"/>
+    </w:p>
+    <w:p>
+      <w:pPr>
+        <w:rPr>
+          <w:lang w:val="cs-CZ"/>
+        </w:rPr>
+      </w:pPr>
+    </w:p>
+    <w:p>
+      <w:pPr>
+        <w:pStyle w:val="Heading2"/>
+        <w:rPr>
+          <w:lang w:val="cs-CZ"/>
+        </w:rPr>
+      </w:pPr>
+      <w:bookmarkStart w:id="5" w:name="_Toc476131682"/>
+      <w:r>
+        <w:rPr>
+          <w:lang w:val="cs-CZ"/>
+        </w:rPr>
+        <w:t>Vypínač výstupů</w:t>
+      </w:r>
       <w:bookmarkEnd w:id="5"/>
-    </w:p>
-    <w:p>
-      <w:pPr>
-        <w:rPr>
-          <w:lang w:val="cs-CZ"/>
-        </w:rPr>
-      </w:pPr>
-    </w:p>
-    <w:p>
-      <w:pPr>
-        <w:pStyle w:val="Heading2"/>
-        <w:rPr>
-          <w:lang w:val="cs-CZ"/>
-        </w:rPr>
-      </w:pPr>
-      <w:bookmarkStart w:id="6" w:name="_Toc476131682"/>
-      <w:r>
-        <w:rPr>
-          <w:lang w:val="cs-CZ"/>
-        </w:rPr>
-        <w:t>Vypínač výstupů</w:t>
-      </w:r>
-      <w:bookmarkEnd w:id="6"/>
     </w:p>
     <w:p>
       <w:pPr>
@@ -2192,7 +2190,7 @@
           <w:lang w:val="cs-CZ"/>
         </w:rPr>
       </w:pPr>
-      <w:bookmarkStart w:id="7" w:name="_Toc476131683"/>
+      <w:bookmarkStart w:id="6" w:name="_Toc476131683"/>
       <w:r>
         <w:rPr>
           <w:rFonts w:cs="Arial"/>
@@ -2201,7 +2199,7 @@
         <w:lastRenderedPageBreak/>
         <w:t>Základní ovládaní</w:t>
       </w:r>
-      <w:bookmarkEnd w:id="7"/>
+      <w:bookmarkEnd w:id="6"/>
     </w:p>
     <w:p>
       <w:pPr>
@@ -2606,7 +2604,7 @@
           <w:lang w:val="cs-CZ"/>
         </w:rPr>
       </w:pPr>
-      <w:bookmarkStart w:id="8" w:name="_Toc476131684"/>
+      <w:bookmarkStart w:id="7" w:name="_Toc476131684"/>
       <w:r>
         <w:rPr>
           <w:lang w:val="cs-CZ"/>
@@ -2614,7 +2612,7 @@
         <w:lastRenderedPageBreak/>
         <w:t>Hlavní obrazovka</w:t>
       </w:r>
-      <w:bookmarkEnd w:id="8"/>
+      <w:bookmarkEnd w:id="7"/>
     </w:p>
     <w:p>
       <w:pPr>
@@ -2839,7 +2837,7 @@
           <w:lang w:val="cs-CZ"/>
         </w:rPr>
       </w:pPr>
-      <w:bookmarkStart w:id="9" w:name="_Toc476131685"/>
+      <w:bookmarkStart w:id="8" w:name="_Toc476131685"/>
       <w:r>
         <w:rPr>
           <w:lang w:val="cs-CZ"/>
@@ -2858,7 +2856,7 @@
         </w:rPr>
         <w:t>výstupu</w:t>
       </w:r>
-      <w:bookmarkEnd w:id="9"/>
+      <w:bookmarkEnd w:id="8"/>
     </w:p>
     <w:p>
       <w:pPr>
@@ -3025,7 +3023,7 @@
           <w:lang w:val="cs-CZ"/>
         </w:rPr>
       </w:pPr>
-      <w:bookmarkStart w:id="10" w:name="_Toc476131686"/>
+      <w:bookmarkStart w:id="9" w:name="_Toc476131686"/>
       <w:r>
         <w:rPr>
           <w:lang w:val="cs-CZ"/>
@@ -3051,7 +3049,7 @@
         </w:rPr>
         <w:t>výstupu</w:t>
       </w:r>
-      <w:bookmarkEnd w:id="10"/>
+      <w:bookmarkEnd w:id="9"/>
     </w:p>
     <w:p>
       <w:pPr>
@@ -3257,7 +3255,7 @@
           <w:lang w:val="cs-CZ"/>
         </w:rPr>
       </w:pPr>
-      <w:bookmarkStart w:id="11" w:name="_Toc476131687"/>
+      <w:bookmarkStart w:id="10" w:name="_Toc476131687"/>
       <w:r>
         <w:rPr>
           <w:lang w:val="cs-CZ"/>
@@ -3265,7 +3263,7 @@
         <w:lastRenderedPageBreak/>
         <w:t>Rychlé ovládání</w:t>
       </w:r>
-      <w:bookmarkEnd w:id="11"/>
+      <w:bookmarkEnd w:id="10"/>
     </w:p>
     <w:p>
       <w:pPr>
@@ -3808,7 +3806,7 @@
           <w:lang w:val="cs-CZ"/>
         </w:rPr>
       </w:pPr>
-      <w:bookmarkStart w:id="12" w:name="_Toc476131688"/>
+      <w:bookmarkStart w:id="11" w:name="_Toc476131688"/>
       <w:r>
         <w:rPr>
           <w:rFonts w:cs="Arial"/>
@@ -3824,7 +3822,7 @@
         </w:rPr>
         <w:t xml:space="preserve"> a ovládání</w:t>
       </w:r>
-      <w:bookmarkEnd w:id="12"/>
+      <w:bookmarkEnd w:id="11"/>
     </w:p>
     <w:p>
       <w:pPr>
@@ -5570,7 +5568,7 @@
           <w:lang w:val="cs-CZ"/>
         </w:rPr>
       </w:pPr>
-      <w:bookmarkStart w:id="13" w:name="_Toc476131689"/>
+      <w:bookmarkStart w:id="12" w:name="_Toc476131689"/>
       <w:r>
         <w:rPr>
           <w:lang w:val="cs-CZ"/>
@@ -5578,312 +5576,281 @@
         <w:lastRenderedPageBreak/>
         <w:t>Přednastavená nastavení</w:t>
       </w:r>
+      <w:bookmarkEnd w:id="12"/>
+    </w:p>
+    <w:p>
+      <w:pPr>
+        <w:pStyle w:val="Heading2"/>
+        <w:rPr>
+          <w:lang w:val="cs-CZ"/>
+        </w:rPr>
+      </w:pPr>
+      <w:bookmarkStart w:id="13" w:name="_Toc476131690"/>
+      <w:r>
+        <w:rPr>
+          <w:lang w:val="cs-CZ"/>
+        </w:rPr>
+        <w:t>Nastavení 1/1/1/1M</w:t>
+      </w:r>
       <w:bookmarkEnd w:id="13"/>
     </w:p>
     <w:p>
       <w:pPr>
+        <w:rPr>
+          <w:lang w:val="cs-CZ"/>
+        </w:rPr>
+      </w:pPr>
+      <w:r>
+        <w:rPr>
+          <w:lang w:val="cs-CZ"/>
+        </w:rPr>
+        <w:t>Nastavení dle normy ČSN EN 1253-2 bod 5.9 Zkouška vlivu střídaní teploty.</w:t>
+      </w:r>
+    </w:p>
+    <w:p>
+      <w:pPr>
+        <w:rPr>
+          <w:lang w:val="cs-CZ"/>
+        </w:rPr>
+      </w:pPr>
+      <w:r>
+        <w:rPr>
+          <w:lang w:val="cs-CZ"/>
+        </w:rPr>
+        <w:t>Zkouška se provádí střídáním teplé a studené vody v intervalech 1 minuta teplé, 1 minuta pauza, 1 minuta studené, 1 minuta pauza. Počet cyklů je 1500 (100 hodin).</w:t>
+      </w:r>
+    </w:p>
+    <w:p>
+      <w:pPr>
+        <w:rPr>
+          <w:lang w:val="cs-CZ"/>
+        </w:rPr>
+      </w:pPr>
+    </w:p>
+    <w:p>
+      <w:pPr>
+        <w:rPr>
+          <w:lang w:val="cs-CZ"/>
+        </w:rPr>
+      </w:pPr>
+      <w:r>
+        <w:rPr>
+          <w:lang w:val="cs-CZ"/>
+        </w:rPr>
+        <w:t xml:space="preserve">Výstup A je připraven pro </w:t>
+      </w:r>
+      <w:proofErr w:type="gramStart"/>
+      <w:r>
+        <w:rPr>
+          <w:lang w:val="cs-CZ"/>
+        </w:rPr>
+        <w:t>ovládaní</w:t>
+      </w:r>
+      <w:proofErr w:type="gramEnd"/>
+      <w:r>
+        <w:rPr>
+          <w:lang w:val="cs-CZ"/>
+        </w:rPr>
+        <w:t xml:space="preserve"> ventilu teplé vody, vystup B pro ventil studené vody. Výstup C slouží pro ovládání odpadu teplé vody (je otevřen po dobu otevření ventilu A </w:t>
+      </w:r>
+      <w:proofErr w:type="spellStart"/>
+      <w:r>
+        <w:rPr>
+          <w:lang w:val="cs-CZ"/>
+        </w:rPr>
+        <w:t>a</w:t>
+      </w:r>
+      <w:proofErr w:type="spellEnd"/>
+      <w:r>
+        <w:rPr>
+          <w:lang w:val="cs-CZ"/>
+        </w:rPr>
+        <w:t xml:space="preserve"> dále minutovou pauzu před otevřením B), výstup </w:t>
+      </w:r>
+      <w:r>
+        <w:rPr>
+          <w:lang w:val="cs-CZ"/>
+        </w:rPr>
+        <w:t>D</w:t>
+      </w:r>
+      <w:r>
+        <w:rPr>
+          <w:lang w:val="cs-CZ"/>
+        </w:rPr>
+        <w:t xml:space="preserve"> pak pro ovládání odpadu studené vody (je otevřen po dobu otevření ventilu B a dále minutovou pauzu před otevřením A).</w:t>
+      </w:r>
+    </w:p>
+    <w:p>
+      <w:pPr>
+        <w:rPr>
+          <w:lang w:val="cs-CZ"/>
+        </w:rPr>
+      </w:pPr>
+    </w:p>
+    <w:p>
+      <w:pPr>
         <w:pStyle w:val="Heading2"/>
         <w:rPr>
           <w:lang w:val="cs-CZ"/>
         </w:rPr>
       </w:pPr>
-      <w:bookmarkStart w:id="14" w:name="_Toc476131690"/>
+      <w:bookmarkStart w:id="14" w:name="_Toc476131691"/>
+      <w:r>
+        <w:rPr>
+          <w:lang w:val="cs-CZ"/>
+        </w:rPr>
+        <w:t>Nastavení 15/10M</w:t>
+      </w:r>
+      <w:bookmarkEnd w:id="14"/>
+    </w:p>
+    <w:p>
+      <w:pPr>
+        <w:rPr>
+          <w:lang w:val="cs-CZ"/>
+        </w:rPr>
+      </w:pPr>
+      <w:r>
+        <w:rPr>
+          <w:lang w:val="cs-CZ"/>
+        </w:rPr>
+        <w:t>Nastavení dle normy ČSN EN 274 bod 6.4.2 Chování při prudkých změnách teploty.</w:t>
+      </w:r>
+    </w:p>
+    <w:p>
+      <w:pPr>
+        <w:rPr>
+          <w:lang w:val="cs-CZ"/>
+        </w:rPr>
+      </w:pPr>
+      <w:r>
+        <w:rPr>
+          <w:lang w:val="cs-CZ"/>
+        </w:rPr>
+        <w:t>Zkouška se provádí střídáním teplé a studené vody v intervalech 15 minut teplé a 10 minut studené vody. Počet cyklů je 5.</w:t>
+      </w:r>
+    </w:p>
+    <w:p>
+      <w:pPr>
+        <w:rPr>
+          <w:lang w:val="cs-CZ"/>
+        </w:rPr>
+      </w:pPr>
+    </w:p>
+    <w:p>
+      <w:pPr>
+        <w:rPr>
+          <w:lang w:val="cs-CZ"/>
+        </w:rPr>
+      </w:pPr>
+      <w:r>
+        <w:rPr>
+          <w:lang w:val="cs-CZ"/>
+        </w:rPr>
+        <w:t xml:space="preserve">Výstup A je připraven pro </w:t>
+      </w:r>
+      <w:proofErr w:type="gramStart"/>
+      <w:r>
+        <w:rPr>
+          <w:lang w:val="cs-CZ"/>
+        </w:rPr>
+        <w:t>ovládaní</w:t>
+      </w:r>
+      <w:proofErr w:type="gramEnd"/>
+      <w:r>
+        <w:rPr>
+          <w:lang w:val="cs-CZ"/>
+        </w:rPr>
+        <w:t xml:space="preserve"> ventilu teplé vody, vystup B pro ventil studené vody. Výstup C slouží pro ovládání odpadu teplé vody (je otevřen po dobu otevření ventilu A) výstup D pak pro ovládání odpadu studené vody (je otevřen po dobu otevření ventilu B).</w:t>
+      </w:r>
+    </w:p>
+    <w:p>
+      <w:pPr>
+        <w:rPr>
+          <w:lang w:val="cs-CZ"/>
+        </w:rPr>
+      </w:pPr>
+    </w:p>
+    <w:p>
+      <w:pPr>
+        <w:pStyle w:val="Heading2"/>
+        <w:rPr>
+          <w:lang w:val="cs-CZ"/>
+        </w:rPr>
+      </w:pPr>
+      <w:bookmarkStart w:id="15" w:name="_Toc476131692"/>
+      <w:r>
+        <w:rPr>
+          <w:lang w:val="cs-CZ"/>
+        </w:rPr>
+        <w:t>Nastavení TEST</w:t>
+      </w:r>
+      <w:bookmarkEnd w:id="15"/>
+    </w:p>
+    <w:p>
+      <w:pPr>
+        <w:rPr>
+          <w:lang w:val="cs-CZ"/>
+        </w:rPr>
+      </w:pPr>
+      <w:r>
+        <w:rPr>
+          <w:lang w:val="cs-CZ"/>
+        </w:rPr>
+        <w:t xml:space="preserve">Shodné nastavení jako </w:t>
+      </w:r>
       <w:r>
         <w:rPr>
           <w:lang w:val="cs-CZ"/>
         </w:rPr>
         <w:t>Nastavení 1/1/1/1M</w:t>
       </w:r>
-      <w:bookmarkEnd w:id="14"/>
-    </w:p>
-    <w:p>
-      <w:pPr>
-        <w:rPr>
-          <w:lang w:val="cs-CZ"/>
-        </w:rPr>
-      </w:pPr>
-      <w:r>
-        <w:rPr>
-          <w:lang w:val="cs-CZ"/>
-        </w:rPr>
-        <w:t>Nastavení dle normy ČSN EN 1253-2 bod 5.9 Zkouška vlivu střídaní teploty.</w:t>
-      </w:r>
-    </w:p>
-    <w:p>
-      <w:pPr>
-        <w:rPr>
-          <w:lang w:val="cs-CZ"/>
-        </w:rPr>
-      </w:pPr>
-      <w:r>
-        <w:rPr>
-          <w:lang w:val="cs-CZ"/>
-        </w:rPr>
-        <w:t>Zkouška se provádí střídáním teplé a studené vody v intervalech 1 minuta teplé, 1 minuta pauza, 1 minuta studené, 1 minuta pauza. Počet cyklů je 1500 (100 hodin).</w:t>
-      </w:r>
-    </w:p>
-    <w:p>
-      <w:pPr>
-        <w:rPr>
-          <w:lang w:val="cs-CZ"/>
-        </w:rPr>
-      </w:pPr>
-    </w:p>
-    <w:p>
-      <w:pPr>
-        <w:rPr>
-          <w:lang w:val="cs-CZ"/>
-        </w:rPr>
-      </w:pPr>
-      <w:r>
-        <w:rPr>
-          <w:lang w:val="cs-CZ"/>
-        </w:rPr>
-        <w:t xml:space="preserve">Výstup A je připraven pro </w:t>
-      </w:r>
-      <w:proofErr w:type="gramStart"/>
-      <w:r>
-        <w:rPr>
-          <w:lang w:val="cs-CZ"/>
-        </w:rPr>
-        <w:t>ovládaní</w:t>
-      </w:r>
-      <w:proofErr w:type="gramEnd"/>
-      <w:r>
-        <w:rPr>
-          <w:lang w:val="cs-CZ"/>
-        </w:rPr>
-        <w:t xml:space="preserve"> ventilu teplé vody, vystup B pro ventil studené vody. Výstup C slouží pro ovládání odpadu teplé vody (je otevřen po dobu otevření ventilu A </w:t>
-      </w:r>
-      <w:proofErr w:type="spellStart"/>
-      <w:r>
-        <w:rPr>
-          <w:lang w:val="cs-CZ"/>
-        </w:rPr>
-        <w:t>a</w:t>
-      </w:r>
-      <w:proofErr w:type="spellEnd"/>
-      <w:r>
-        <w:rPr>
-          <w:lang w:val="cs-CZ"/>
-        </w:rPr>
-        <w:t xml:space="preserve"> dále minutovou pauzu před otevřením B), výstup </w:t>
-      </w:r>
-      <w:r>
-        <w:rPr>
-          <w:lang w:val="cs-CZ"/>
-        </w:rPr>
-        <w:t>D</w:t>
-      </w:r>
-      <w:r>
-        <w:rPr>
-          <w:lang w:val="cs-CZ"/>
-        </w:rPr>
-        <w:t xml:space="preserve"> pak pro ovládání odpadu studené vody (je otevřen po dobu otevření ventilu B a dále minutovou pauzu před otevřením A).</w:t>
-      </w:r>
-    </w:p>
-    <w:p>
-      <w:pPr>
-        <w:rPr>
-          <w:lang w:val="cs-CZ"/>
-        </w:rPr>
-      </w:pPr>
-    </w:p>
-    <w:p>
-      <w:pPr>
-        <w:rPr>
-          <w:lang w:val="cs-CZ"/>
-        </w:rPr>
-      </w:pPr>
-      <w:r>
-        <w:rPr>
-          <w:lang w:val="cs-CZ"/>
-        </w:rPr>
-        <w:t>Po zapnutí časovače je výstup B v prvním cyklu zapnutý po dobu 2 minut</w:t>
-      </w:r>
-      <w:r>
-        <w:rPr>
-          <w:lang w:val="cs-CZ"/>
-        </w:rPr>
-        <w:t xml:space="preserve"> (časovače A i B mají shodnou periodu 1 minuta, </w:t>
-      </w:r>
-      <w:r>
-        <w:rPr>
-          <w:lang w:val="cs-CZ"/>
-        </w:rPr>
-        <w:t>časovač B začíná</w:t>
-      </w:r>
-      <w:r>
-        <w:rPr>
-          <w:lang w:val="cs-CZ"/>
-        </w:rPr>
-        <w:t xml:space="preserve"> zapnutý a o minutu později).</w:t>
-      </w:r>
-    </w:p>
-    <w:p>
-      <w:pPr>
-        <w:pStyle w:val="Heading2"/>
-        <w:rPr>
-          <w:lang w:val="cs-CZ"/>
-        </w:rPr>
-      </w:pPr>
-      <w:bookmarkStart w:id="15" w:name="_Toc476131691"/>
-      <w:r>
-        <w:rPr>
-          <w:lang w:val="cs-CZ"/>
-        </w:rPr>
-        <w:t>Nastavení 15/10M</w:t>
-      </w:r>
-      <w:bookmarkEnd w:id="15"/>
-    </w:p>
-    <w:p>
-      <w:pPr>
-        <w:rPr>
-          <w:lang w:val="cs-CZ"/>
-        </w:rPr>
-      </w:pPr>
-      <w:r>
-        <w:rPr>
-          <w:lang w:val="cs-CZ"/>
-        </w:rPr>
-        <w:t>Nastavení dle normy ČSN EN 274 bod 6.4.2 Chování při prudkých změnách teploty.</w:t>
-      </w:r>
-    </w:p>
-    <w:p>
-      <w:pPr>
-        <w:rPr>
-          <w:lang w:val="cs-CZ"/>
-        </w:rPr>
-      </w:pPr>
-      <w:r>
-        <w:rPr>
-          <w:lang w:val="cs-CZ"/>
-        </w:rPr>
-        <w:t>Zkouška se provádí střídáním teplé a studené vody v intervalech 15 minut teplé a 10 minut studené vody. Počet cyklů je 5.</w:t>
-      </w:r>
-    </w:p>
-    <w:p>
-      <w:pPr>
-        <w:rPr>
-          <w:lang w:val="cs-CZ"/>
-        </w:rPr>
-      </w:pPr>
-    </w:p>
-    <w:p>
-      <w:pPr>
-        <w:rPr>
-          <w:lang w:val="cs-CZ"/>
-        </w:rPr>
-      </w:pPr>
-      <w:r>
-        <w:rPr>
-          <w:lang w:val="cs-CZ"/>
-        </w:rPr>
-        <w:t xml:space="preserve">Výstup A je připraven pro </w:t>
-      </w:r>
-      <w:proofErr w:type="gramStart"/>
-      <w:r>
-        <w:rPr>
-          <w:lang w:val="cs-CZ"/>
-        </w:rPr>
-        <w:t>ovládaní</w:t>
-      </w:r>
-      <w:proofErr w:type="gramEnd"/>
-      <w:r>
-        <w:rPr>
-          <w:lang w:val="cs-CZ"/>
-        </w:rPr>
-        <w:t xml:space="preserve"> ventilu teplé vody, vystup B pro ventil studené vody. Výstup C slouží pro ovládání odpadu teplé vody (je otevřen po dobu otevření ventilu A) výstup D pak pro ovládání odpadu studené vody (je otevřen po dobu otevření ventilu B).</w:t>
-      </w:r>
-    </w:p>
-    <w:p>
-      <w:pPr>
-        <w:rPr>
-          <w:lang w:val="cs-CZ"/>
-        </w:rPr>
-      </w:pPr>
-    </w:p>
-    <w:p>
-      <w:pPr>
-        <w:pStyle w:val="Heading2"/>
-        <w:rPr>
-          <w:lang w:val="cs-CZ"/>
-        </w:rPr>
-      </w:pPr>
-      <w:bookmarkStart w:id="16" w:name="_Toc476131692"/>
-      <w:r>
-        <w:rPr>
-          <w:lang w:val="cs-CZ"/>
-        </w:rPr>
-        <w:t>Nastavení TEST</w:t>
+      <w:r>
+        <w:rPr>
+          <w:lang w:val="cs-CZ"/>
+        </w:rPr>
+        <w:t>, 10x zkrácené pro ověření funkce (6s teplá, 6s pauza, 6s studená, 6s pauza).</w:t>
+      </w:r>
+    </w:p>
+    <w:p>
+      <w:pPr>
+        <w:rPr>
+          <w:rFonts w:cs="Arial"/>
+          <w:b/>
+          <w:lang w:val="cs-CZ"/>
+        </w:rPr>
+      </w:pPr>
+    </w:p>
+    <w:p>
+      <w:pPr>
+        <w:rPr>
+          <w:rFonts w:cs="Arial"/>
+          <w:b/>
+          <w:lang w:val="cs-CZ"/>
+        </w:rPr>
+      </w:pPr>
+    </w:p>
+    <w:p>
+      <w:pPr>
+        <w:rPr>
+          <w:lang w:val="cs-CZ"/>
+        </w:rPr>
+      </w:pPr>
+    </w:p>
+    <w:p>
+      <w:pPr>
+        <w:pStyle w:val="Heading1"/>
+        <w:rPr>
+          <w:lang w:val="cs-CZ"/>
+        </w:rPr>
+      </w:pPr>
+      <w:bookmarkStart w:id="16" w:name="_Toc476131693"/>
+      <w:r>
+        <w:rPr>
+          <w:lang w:val="cs-CZ"/>
+        </w:rPr>
+        <w:t>Kontakt</w:t>
       </w:r>
       <w:bookmarkEnd w:id="16"/>
-    </w:p>
-    <w:p>
-      <w:pPr>
-        <w:rPr>
-          <w:lang w:val="cs-CZ"/>
-        </w:rPr>
-      </w:pPr>
-      <w:r>
-        <w:rPr>
-          <w:lang w:val="cs-CZ"/>
-        </w:rPr>
-        <w:t xml:space="preserve">Shodné nastavení jako </w:t>
-      </w:r>
-      <w:r>
-        <w:rPr>
-          <w:lang w:val="cs-CZ"/>
-        </w:rPr>
-        <w:t>Nastavení 1/1/1/1M</w:t>
-      </w:r>
-      <w:r>
-        <w:rPr>
-          <w:lang w:val="cs-CZ"/>
-        </w:rPr>
-        <w:t>, 10x zkrácené pro ověření funkce (6s teplá, 6s pauza, 6s studená, 6s pauza).</w:t>
-      </w:r>
-    </w:p>
-    <w:p>
-      <w:pPr>
-        <w:rPr>
-          <w:rFonts w:cs="Arial"/>
-          <w:b/>
-          <w:lang w:val="cs-CZ"/>
-        </w:rPr>
-      </w:pPr>
-    </w:p>
-    <w:p>
-      <w:pPr>
-        <w:rPr>
-          <w:rFonts w:cs="Arial"/>
-          <w:b/>
-          <w:lang w:val="cs-CZ"/>
-        </w:rPr>
-      </w:pPr>
-    </w:p>
-    <w:p>
-      <w:pPr>
-        <w:rPr>
-          <w:lang w:val="cs-CZ"/>
-        </w:rPr>
-      </w:pPr>
-    </w:p>
-    <w:p>
-      <w:pPr>
-        <w:pStyle w:val="Heading1"/>
-        <w:rPr>
-          <w:lang w:val="cs-CZ"/>
-        </w:rPr>
-      </w:pPr>
-      <w:bookmarkStart w:id="17" w:name="_Toc476131693"/>
-      <w:r>
-        <w:rPr>
-          <w:lang w:val="cs-CZ"/>
-        </w:rPr>
-        <w:t>Kontakt</w:t>
-      </w:r>
-      <w:bookmarkEnd w:id="17"/>
     </w:p>
     <w:p>
       <w:pPr>
@@ -5992,7 +5959,7 @@
         <w:rPr>
           <w:lang w:val="cs-CZ"/>
         </w:rPr>
-        <w:t>1</w:t>
+        <w:t>2</w:t>
       </w:r>
     </w:p>
     <w:p>
@@ -6017,13 +5984,7 @@
         <w:rPr>
           <w:lang w:val="cs-CZ"/>
         </w:rPr>
-        <w:t>2</w:t>
-      </w:r>
-      <w:r>
-        <w:rPr>
-          <w:lang w:val="cs-CZ"/>
-        </w:rPr>
-        <w:t>8</w:t>
+        <w:t>5</w:t>
       </w:r>
       <w:r>
         <w:rPr>
@@ -6035,8 +5996,10 @@
         <w:rPr>
           <w:lang w:val="cs-CZ"/>
         </w:rPr>
-        <w:t>2</w:t>
-      </w:r>
+        <w:t>4</w:t>
+      </w:r>
+      <w:bookmarkStart w:id="17" w:name="_GoBack"/>
+      <w:bookmarkEnd w:id="17"/>
       <w:r>
         <w:rPr>
           <w:lang w:val="cs-CZ"/>
@@ -6144,7 +6107,7 @@
                 <w:bCs/>
                 <w:noProof/>
               </w:rPr>
-              <w:t>3</w:t>
+              <w:t>10</w:t>
             </w:r>
             <w:r>
               <w:rPr>
@@ -8856,7 +8819,7 @@
 </file>
 
 <file path=customXml/itemProps1.xml><?xml version="1.0" encoding="utf-8"?>
-<ds:datastoreItem xmlns:ds="http://schemas.openxmlformats.org/officeDocument/2006/customXml" ds:itemID="{485F8CE7-9963-424D-80AD-32F51C546E91}">
+<ds:datastoreItem xmlns:ds="http://schemas.openxmlformats.org/officeDocument/2006/customXml" ds:itemID="{9658667E-311A-4E2D-BD8C-A86AE2D29C98}">
   <ds:schemaRefs>
     <ds:schemaRef ds:uri="http://schemas.openxmlformats.org/officeDocument/2006/bibliography"/>
   </ds:schemaRefs>

</xml_diff>